<commit_message>
Meng Yew Report and Comment
</commit_message>
<xml_diff>
--- a/REPORT.docx
+++ b/REPORT.docx
@@ -1,6 +1,6 @@
 
 <file path=word/document.xml><?xml version="1.0" encoding="utf-8"?>
-<w:document xmlns:wpc="http://schemas.microsoft.com/office/word/2010/wordprocessingCanvas" xmlns:cx="http://schemas.microsoft.com/office/drawing/2014/chartex" xmlns:cx1="http://schemas.microsoft.com/office/drawing/2015/9/8/chartex" xmlns:cx2="http://schemas.microsoft.com/office/drawing/2015/10/21/chartex" xmlns:cx3="http://schemas.microsoft.com/office/drawing/2016/5/9/chartex" xmlns:cx4="http://schemas.microsoft.com/office/drawing/2016/5/10/chartex" xmlns:cx5="http://schemas.microsoft.com/office/drawing/2016/5/11/chartex" xmlns:cx6="http://schemas.microsoft.com/office/drawing/2016/5/12/chartex" xmlns:cx7="http://schemas.microsoft.com/office/drawing/2016/5/13/chartex" xmlns:cx8="http://schemas.microsoft.com/office/drawing/2016/5/14/chartex" xmlns:mc="http://schemas.openxmlformats.org/markup-compatibility/2006" xmlns:aink="http://schemas.microsoft.com/office/drawing/2016/ink" xmlns:am3d="http://schemas.microsoft.com/office/drawing/2017/model3d" xmlns:o="urn:schemas-microsoft-com:office:office" xmlns:r="http://schemas.openxmlformats.org/officeDocument/2006/relationships" xmlns:m="http://schemas.openxmlformats.org/officeDocument/2006/math" xmlns:v="urn:schemas-microsoft-com:vml" xmlns:wp14="http://schemas.microsoft.com/office/word/2010/wordprocessingDrawing" xmlns:wp="http://schemas.openxmlformats.org/drawingml/2006/wordprocessingDrawing" xmlns:w10="urn:schemas-microsoft-com:office:word" xmlns:w="http://schemas.openxmlformats.org/wordprocessingml/2006/main" xmlns:w14="http://schemas.microsoft.com/office/word/2010/wordml" xmlns:w15="http://schemas.microsoft.com/office/word/2012/wordml" xmlns:w16cex="http://schemas.microsoft.com/office/word/2018/wordml/cex" xmlns:w16cid="http://schemas.microsoft.com/office/word/2016/wordml/cid" xmlns:w16="http://schemas.microsoft.com/office/word/2018/wordml" xmlns:w16sdtdh="http://schemas.microsoft.com/office/word/2020/wordml/sdtdatahash" xmlns:w16se="http://schemas.microsoft.com/office/word/2015/wordml/symex" xmlns:wpg="http://schemas.microsoft.com/office/word/2010/wordprocessingGroup" xmlns:wpi="http://schemas.microsoft.com/office/word/2010/wordprocessingInk" xmlns:wne="http://schemas.microsoft.com/office/word/2006/wordml" xmlns:wps="http://schemas.microsoft.com/office/word/2010/wordprocessingShape" mc:Ignorable="w14 w15 w16se w16cid w16 w16cex w16sdtdh wp14">
+<w:document xmlns:wpc="http://schemas.microsoft.com/office/word/2010/wordprocessingCanvas" xmlns:cx="http://schemas.microsoft.com/office/drawing/2014/chartex" xmlns:cx1="http://schemas.microsoft.com/office/drawing/2015/9/8/chartex" xmlns:cx2="http://schemas.microsoft.com/office/drawing/2015/10/21/chartex" xmlns:cx3="http://schemas.microsoft.com/office/drawing/2016/5/9/chartex" xmlns:cx4="http://schemas.microsoft.com/office/drawing/2016/5/10/chartex" xmlns:cx5="http://schemas.microsoft.com/office/drawing/2016/5/11/chartex" xmlns:cx6="http://schemas.microsoft.com/office/drawing/2016/5/12/chartex" xmlns:cx7="http://schemas.microsoft.com/office/drawing/2016/5/13/chartex" xmlns:cx8="http://schemas.microsoft.com/office/drawing/2016/5/14/chartex" xmlns:mc="http://schemas.openxmlformats.org/markup-compatibility/2006" xmlns:aink="http://schemas.microsoft.com/office/drawing/2016/ink" xmlns:am3d="http://schemas.microsoft.com/office/drawing/2017/model3d" xmlns:o="urn:schemas-microsoft-com:office:office" xmlns:r="http://schemas.openxmlformats.org/officeDocument/2006/relationships" xmlns:m="http://schemas.openxmlformats.org/officeDocument/2006/math" xmlns:v="urn:schemas-microsoft-com:vml" xmlns:wp14="http://schemas.microsoft.com/office/word/2010/wordprocessingDrawing" xmlns:wp="http://schemas.openxmlformats.org/drawingml/2006/wordprocessingDrawing" xmlns:w10="urn:schemas-microsoft-com:office:word" xmlns:w="http://schemas.openxmlformats.org/wordprocessingml/2006/main" xmlns:w14="http://schemas.microsoft.com/office/word/2010/wordml" xmlns:w15="http://schemas.microsoft.com/office/word/2012/wordml" xmlns:w16cex="http://schemas.microsoft.com/office/word/2018/wordml/cex" xmlns:w16cid="http://schemas.microsoft.com/office/word/2016/wordml/cid" xmlns:w16="http://schemas.microsoft.com/office/word/2018/wordml" xmlns:w16se="http://schemas.microsoft.com/office/word/2015/wordml/symex" xmlns:wpg="http://schemas.microsoft.com/office/word/2010/wordprocessingGroup" xmlns:wpi="http://schemas.microsoft.com/office/word/2010/wordprocessingInk" xmlns:wne="http://schemas.microsoft.com/office/word/2006/wordml" xmlns:wps="http://schemas.microsoft.com/office/word/2010/wordprocessingShape" mc:Ignorable="w14 w15 w16se w16cid w16 w16cex wp14">
   <w:body>
     <w:p>
       <w:pPr>
@@ -1307,7 +1307,7 @@
               </wp:anchor>
             </w:drawing>
           </mc:Choice>
-          <mc:Fallback>
+          <mc:Fallback xmlns:w16sdtdh="http://schemas.microsoft.com/office/word/2020/wordml/sdtdatahash">
             <w:pict>
               <v:shapetype w14:anchorId="3F84DA33" id="_x0000_t13" coordsize="21600,21600" o:spt="13" adj="16200,5400" path="m@0,l@0@1,0@1,0@2@0@2@0,21600,21600,10800xe">
                 <v:stroke joinstyle="miter"/>
@@ -1391,7 +1391,7 @@
               </wp:anchor>
             </w:drawing>
           </mc:Choice>
-          <mc:Fallback>
+          <mc:Fallback xmlns:w16sdtdh="http://schemas.microsoft.com/office/word/2020/wordml/sdtdatahash">
             <w:pict>
               <v:shape w14:anchorId="087DC93A" id="Arrow: Right 19" o:spid="_x0000_s1026" type="#_x0000_t13" style="position:absolute;margin-left:124.5pt;margin-top:18pt;width:41.25pt;height:15.75pt;z-index:251677696;visibility:visible;mso-wrap-style:square;mso-wrap-distance-left:9pt;mso-wrap-distance-top:0;mso-wrap-distance-right:9pt;mso-wrap-distance-bottom:0;mso-position-horizontal:absolute;mso-position-horizontal-relative:text;mso-position-vertical:absolute;mso-position-vertical-relative:text;v-text-anchor:middle" o:gfxdata="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" adj="17476" fillcolor="#4472c4 [3204]" strokecolor="#1f3763 [1604]" strokeweight="1pt"/>
             </w:pict>
@@ -1922,7 +1922,7 @@
               </wp:anchor>
             </w:drawing>
           </mc:Choice>
-          <mc:Fallback>
+          <mc:Fallback xmlns:w16sdtdh="http://schemas.microsoft.com/office/word/2020/wordml/sdtdatahash">
             <w:pict>
               <v:shape w14:anchorId="48DA4D77" id="Arrow: Right 10" o:spid="_x0000_s1026" type="#_x0000_t13" style="position:absolute;margin-left:285.75pt;margin-top:2.6pt;width:34.5pt;height:14.25pt;z-index:251669504;visibility:visible;mso-wrap-style:square;mso-wrap-distance-left:9pt;mso-wrap-distance-top:0;mso-wrap-distance-right:9pt;mso-wrap-distance-bottom:0;mso-position-horizontal:absolute;mso-position-horizontal-relative:text;mso-position-vertical:absolute;mso-position-vertical-relative:text;v-text-anchor:middle" o:gfxdata="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" adj="17139" fillcolor="#4472c4 [3204]" strokecolor="#1f3763 [1604]" strokeweight="1pt"/>
             </w:pict>
@@ -1990,7 +1990,7 @@
               </wp:anchor>
             </w:drawing>
           </mc:Choice>
-          <mc:Fallback>
+          <mc:Fallback xmlns:w16sdtdh="http://schemas.microsoft.com/office/word/2020/wordml/sdtdatahash">
             <w:pict>
               <v:shape w14:anchorId="4FBDC273" id="Arrow: Right 5" o:spid="_x0000_s1026" type="#_x0000_t13" style="position:absolute;margin-left:135.75pt;margin-top:2.8pt;width:34.5pt;height:14.25pt;z-index:251663360;visibility:visible;mso-wrap-style:square;mso-wrap-distance-left:9pt;mso-wrap-distance-top:0;mso-wrap-distance-right:9pt;mso-wrap-distance-bottom:0;mso-position-horizontal:absolute;mso-position-horizontal-relative:text;mso-position-vertical:absolute;mso-position-vertical-relative:text;v-text-anchor:middle" o:gfxdata="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" adj="17139" fillcolor="#4472c4 [3204]" strokecolor="#1f3763 [1604]" strokeweight="1pt"/>
             </w:pict>
@@ -2371,7 +2371,7 @@
               </wp:anchor>
             </w:drawing>
           </mc:Choice>
-          <mc:Fallback>
+          <mc:Fallback xmlns:w16sdtdh="http://schemas.microsoft.com/office/word/2020/wordml/sdtdatahash">
             <w:pict>
               <v:shape w14:anchorId="47CE86DD" id="Arrow: Right 15" o:spid="_x0000_s1026" type="#_x0000_t13" style="position:absolute;margin-left:302.25pt;margin-top:7.45pt;width:32.25pt;height:13.5pt;z-index:251674624;visibility:visible;mso-wrap-style:square;mso-wrap-distance-left:9pt;mso-wrap-distance-top:0;mso-wrap-distance-right:9pt;mso-wrap-distance-bottom:0;mso-position-horizontal:absolute;mso-position-horizontal-relative:text;mso-position-vertical:absolute;mso-position-vertical-relative:text;v-text-anchor:middle" o:gfxdata="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" adj="17079" fillcolor="#4472c4 [3204]" strokecolor="#1f3763 [1604]" strokeweight="1pt"/>
             </w:pict>
@@ -2507,7 +2507,7 @@
               </wp:anchor>
             </w:drawing>
           </mc:Choice>
-          <mc:Fallback>
+          <mc:Fallback xmlns:w16sdtdh="http://schemas.microsoft.com/office/word/2020/wordml/sdtdatahash">
             <w:pict>
               <v:shape w14:anchorId="3E45C649" id="Arrow: Right 6" o:spid="_x0000_s1026" type="#_x0000_t13" style="position:absolute;margin-left:131.25pt;margin-top:7.15pt;width:32.25pt;height:13.5pt;z-index:251664384;visibility:visible;mso-wrap-style:square;mso-wrap-distance-left:9pt;mso-wrap-distance-top:0;mso-wrap-distance-right:9pt;mso-wrap-distance-bottom:0;mso-position-horizontal:absolute;mso-position-horizontal-relative:text;mso-position-vertical:absolute;mso-position-vertical-relative:text;v-text-anchor:middle" o:gfxdata="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" adj="17079" fillcolor="#4472c4 [3204]" strokecolor="#1f3763 [1604]" strokeweight="1pt"/>
             </w:pict>
@@ -5344,7 +5344,7 @@
               </wp:anchor>
             </w:drawing>
           </mc:Choice>
-          <mc:Fallback>
+          <mc:Fallback xmlns:w16sdtdh="http://schemas.microsoft.com/office/word/2020/wordml/sdtdatahash">
             <w:pict>
               <v:shapetype w14:anchorId="5FFF11CF" id="_x0000_t13" coordsize="21600,21600" o:spt="13" adj="16200,5400" path="m@0,l@0@1,0@1,0@2@0@2@0,21600,21600,10800xe">
                 <v:stroke joinstyle="miter"/>
@@ -5607,7 +5607,7 @@
               </wp:anchor>
             </w:drawing>
           </mc:Choice>
-          <mc:Fallback>
+          <mc:Fallback xmlns:w16sdtdh="http://schemas.microsoft.com/office/word/2020/wordml/sdtdatahash">
             <w:pict>
               <v:shape w14:anchorId="0AF08C8C" id="Arrow: Right 22" o:spid="_x0000_s1026" type="#_x0000_t13" style="position:absolute;margin-left:182.4pt;margin-top:90.85pt;width:29.4pt;height:21pt;z-index:251682816;visibility:visible;mso-wrap-style:square;mso-wrap-distance-left:9pt;mso-wrap-distance-top:0;mso-wrap-distance-right:9pt;mso-wrap-distance-bottom:0;mso-position-horizontal:absolute;mso-position-horizontal-relative:text;mso-position-vertical:absolute;mso-position-vertical-relative:text;v-text-anchor:middle" o:gfxdata="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" adj="13886" fillcolor="#4472c4 [3204]" strokecolor="#1f3763 [1604]" strokeweight="1pt"/>
             </w:pict>
@@ -5862,7 +5862,7 @@
               </wp:anchor>
             </w:drawing>
           </mc:Choice>
-          <mc:Fallback>
+          <mc:Fallback xmlns:w16sdtdh="http://schemas.microsoft.com/office/word/2020/wordml/sdtdatahash">
             <w:pict>
               <v:shape w14:anchorId="4B7F23EF" id="Arrow: Right 25" o:spid="_x0000_s1026" type="#_x0000_t13" style="position:absolute;margin-left:183.6pt;margin-top:78.1pt;width:40.2pt;height:24.6pt;z-index:251683840;visibility:visible;mso-wrap-style:square;mso-wrap-distance-left:9pt;mso-wrap-distance-top:0;mso-wrap-distance-right:9pt;mso-wrap-distance-bottom:0;mso-position-horizontal:absolute;mso-position-horizontal-relative:text;mso-position-vertical:absolute;mso-position-vertical-relative:text;v-text-anchor:middle" o:gfxdata="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" adj="14991" fillcolor="#4472c4 [3204]" strokecolor="#1f3763 [1604]" strokeweight="1pt"/>
             </w:pict>
@@ -6118,7 +6118,7 @@
               </wp:anchor>
             </w:drawing>
           </mc:Choice>
-          <mc:Fallback>
+          <mc:Fallback xmlns:w16sdtdh="http://schemas.microsoft.com/office/word/2020/wordml/sdtdatahash">
             <w:pict>
               <v:shape w14:anchorId="7682A287" id="Arrow: Right 29" o:spid="_x0000_s1026" type="#_x0000_t13" style="position:absolute;margin-left:168.6pt;margin-top:72.95pt;width:27pt;height:22.2pt;z-index:251684864;visibility:visible;mso-wrap-style:square;mso-wrap-distance-left:9pt;mso-wrap-distance-top:0;mso-wrap-distance-right:9pt;mso-wrap-distance-bottom:0;mso-position-horizontal:absolute;mso-position-horizontal-relative:text;mso-position-vertical:absolute;mso-position-vertical-relative:text;v-text-anchor:middle" o:gfxdata="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" adj="12720" fillcolor="#4472c4 [3204]" strokecolor="#1f3763 [1604]" strokeweight="1pt"/>
             </w:pict>
@@ -6373,7 +6373,7 @@
               </wp:anchor>
             </w:drawing>
           </mc:Choice>
-          <mc:Fallback>
+          <mc:Fallback xmlns:w16sdtdh="http://schemas.microsoft.com/office/word/2020/wordml/sdtdatahash">
             <w:pict>
               <v:shape w14:anchorId="53610273" id="Arrow: Right 32" o:spid="_x0000_s1026" type="#_x0000_t13" style="position:absolute;margin-left:214.2pt;margin-top:106.2pt;width:45pt;height:25.2pt;z-index:251685888;visibility:visible;mso-wrap-style:square;mso-wrap-distance-left:9pt;mso-wrap-distance-top:0;mso-wrap-distance-right:9pt;mso-wrap-distance-bottom:0;mso-position-horizontal:absolute;mso-position-horizontal-relative:text;mso-position-vertical:absolute;mso-position-vertical-relative:text;v-text-anchor:middle" o:gfxdata="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" adj="15552" fillcolor="#4472c4 [3204]" strokecolor="#1f3763 [1604]" strokeweight="1pt"/>
             </w:pict>
@@ -6677,7 +6677,59 @@
           <w:sz w:val="28"/>
           <w:szCs w:val="28"/>
         </w:rPr>
-        <w:t>[contributions here]</w:t>
+        <w:t xml:space="preserve">LETTER/NUMBER SEPERATION coding contribution </w:t>
+      </w:r>
+    </w:p>
+    <w:p>
+      <w:pPr>
+        <w:pStyle w:val="ListParagraph"/>
+        <w:numPr>
+          <w:ilvl w:val="0"/>
+          <w:numId w:val="5"/>
+        </w:numPr>
+        <w:tabs>
+          <w:tab w:val="left" w:pos="1230"/>
+        </w:tabs>
+        <w:jc w:val="both"/>
+        <w:rPr>
+          <w:noProof/>
+          <w:sz w:val="28"/>
+          <w:szCs w:val="28"/>
+        </w:rPr>
+      </w:pPr>
+      <w:r>
+        <w:rPr>
+          <w:noProof/>
+          <w:sz w:val="28"/>
+          <w:szCs w:val="28"/>
+        </w:rPr>
+        <w:t xml:space="preserve">DOCUMENTATION on “Overall Methodology” and “Detailed Description” </w:t>
+      </w:r>
+    </w:p>
+    <w:p>
+      <w:pPr>
+        <w:pStyle w:val="ListParagraph"/>
+        <w:numPr>
+          <w:ilvl w:val="0"/>
+          <w:numId w:val="5"/>
+        </w:numPr>
+        <w:tabs>
+          <w:tab w:val="left" w:pos="1230"/>
+        </w:tabs>
+        <w:jc w:val="both"/>
+        <w:rPr>
+          <w:noProof/>
+          <w:sz w:val="28"/>
+          <w:szCs w:val="28"/>
+        </w:rPr>
+      </w:pPr>
+      <w:r>
+        <w:rPr>
+          <w:noProof/>
+          <w:sz w:val="28"/>
+          <w:szCs w:val="28"/>
+        </w:rPr>
+        <w:t xml:space="preserve">SEARCHING AND TESTING on additional Car Plates </w:t>
       </w:r>
     </w:p>
     <w:p>
@@ -6845,7 +6897,7 @@
 </file>
 
 <file path=word/numbering.xml><?xml version="1.0" encoding="utf-8"?>
-<w:numbering xmlns:wpc="http://schemas.microsoft.com/office/word/2010/wordprocessingCanvas" xmlns:cx="http://schemas.microsoft.com/office/drawing/2014/chartex" xmlns:cx1="http://schemas.microsoft.com/office/drawing/2015/9/8/chartex" xmlns:cx2="http://schemas.microsoft.com/office/drawing/2015/10/21/chartex" xmlns:cx3="http://schemas.microsoft.com/office/drawing/2016/5/9/chartex" xmlns:cx4="http://schemas.microsoft.com/office/drawing/2016/5/10/chartex" xmlns:cx5="http://schemas.microsoft.com/office/drawing/2016/5/11/chartex" xmlns:cx6="http://schemas.microsoft.com/office/drawing/2016/5/12/chartex" xmlns:cx7="http://schemas.microsoft.com/office/drawing/2016/5/13/chartex" xmlns:cx8="http://schemas.microsoft.com/office/drawing/2016/5/14/chartex" xmlns:mc="http://schemas.openxmlformats.org/markup-compatibility/2006" xmlns:aink="http://schemas.microsoft.com/office/drawing/2016/ink" xmlns:am3d="http://schemas.microsoft.com/office/drawing/2017/model3d" xmlns:o="urn:schemas-microsoft-com:office:office" xmlns:r="http://schemas.openxmlformats.org/officeDocument/2006/relationships" xmlns:m="http://schemas.openxmlformats.org/officeDocument/2006/math" xmlns:v="urn:schemas-microsoft-com:vml" xmlns:wp14="http://schemas.microsoft.com/office/word/2010/wordprocessingDrawing" xmlns:wp="http://schemas.openxmlformats.org/drawingml/2006/wordprocessingDrawing" xmlns:w10="urn:schemas-microsoft-com:office:word" xmlns:w="http://schemas.openxmlformats.org/wordprocessingml/2006/main" xmlns:w14="http://schemas.microsoft.com/office/word/2010/wordml" xmlns:w15="http://schemas.microsoft.com/office/word/2012/wordml" xmlns:w16cex="http://schemas.microsoft.com/office/word/2018/wordml/cex" xmlns:w16cid="http://schemas.microsoft.com/office/word/2016/wordml/cid" xmlns:w16="http://schemas.microsoft.com/office/word/2018/wordml" xmlns:w16sdtdh="http://schemas.microsoft.com/office/word/2020/wordml/sdtdatahash" xmlns:w16se="http://schemas.microsoft.com/office/word/2015/wordml/symex" xmlns:wpg="http://schemas.microsoft.com/office/word/2010/wordprocessingGroup" xmlns:wpi="http://schemas.microsoft.com/office/word/2010/wordprocessingInk" xmlns:wne="http://schemas.microsoft.com/office/word/2006/wordml" xmlns:wps="http://schemas.microsoft.com/office/word/2010/wordprocessingShape" mc:Ignorable="w14 w15 w16se w16cid w16 w16cex w16sdtdh wp14">
+<w:numbering xmlns:wpc="http://schemas.microsoft.com/office/word/2010/wordprocessingCanvas" xmlns:cx="http://schemas.microsoft.com/office/drawing/2014/chartex" xmlns:cx1="http://schemas.microsoft.com/office/drawing/2015/9/8/chartex" xmlns:cx2="http://schemas.microsoft.com/office/drawing/2015/10/21/chartex" xmlns:cx3="http://schemas.microsoft.com/office/drawing/2016/5/9/chartex" xmlns:cx4="http://schemas.microsoft.com/office/drawing/2016/5/10/chartex" xmlns:cx5="http://schemas.microsoft.com/office/drawing/2016/5/11/chartex" xmlns:cx6="http://schemas.microsoft.com/office/drawing/2016/5/12/chartex" xmlns:cx7="http://schemas.microsoft.com/office/drawing/2016/5/13/chartex" xmlns:cx8="http://schemas.microsoft.com/office/drawing/2016/5/14/chartex" xmlns:mc="http://schemas.openxmlformats.org/markup-compatibility/2006" xmlns:aink="http://schemas.microsoft.com/office/drawing/2016/ink" xmlns:am3d="http://schemas.microsoft.com/office/drawing/2017/model3d" xmlns:o="urn:schemas-microsoft-com:office:office" xmlns:r="http://schemas.openxmlformats.org/officeDocument/2006/relationships" xmlns:m="http://schemas.openxmlformats.org/officeDocument/2006/math" xmlns:v="urn:schemas-microsoft-com:vml" xmlns:wp14="http://schemas.microsoft.com/office/word/2010/wordprocessingDrawing" xmlns:wp="http://schemas.openxmlformats.org/drawingml/2006/wordprocessingDrawing" xmlns:w10="urn:schemas-microsoft-com:office:word" xmlns:w="http://schemas.openxmlformats.org/wordprocessingml/2006/main" xmlns:w14="http://schemas.microsoft.com/office/word/2010/wordml" xmlns:w15="http://schemas.microsoft.com/office/word/2012/wordml" xmlns:w16cex="http://schemas.microsoft.com/office/word/2018/wordml/cex" xmlns:w16cid="http://schemas.microsoft.com/office/word/2016/wordml/cid" xmlns:w16="http://schemas.microsoft.com/office/word/2018/wordml" xmlns:w16se="http://schemas.microsoft.com/office/word/2015/wordml/symex" xmlns:wpg="http://schemas.microsoft.com/office/word/2010/wordprocessingGroup" xmlns:wpi="http://schemas.microsoft.com/office/word/2010/wordprocessingInk" xmlns:wne="http://schemas.microsoft.com/office/word/2006/wordml" xmlns:wps="http://schemas.microsoft.com/office/word/2010/wordprocessingShape" mc:Ignorable="w14 w15 w16se w16cid w16 w16cex wp14">
   <w:abstractNum w:abstractNumId="0" w15:restartNumberingAfterBreak="0">
     <w:nsid w:val="1C9668B1"/>
     <w:multiLevelType w:val="hybridMultilevel"/>
@@ -7352,7 +7404,7 @@
 </file>
 
 <file path=word/styles.xml><?xml version="1.0" encoding="utf-8"?>
-<w:styles xmlns:mc="http://schemas.openxmlformats.org/markup-compatibility/2006" xmlns:r="http://schemas.openxmlformats.org/officeDocument/2006/relationships" xmlns:w="http://schemas.openxmlformats.org/wordprocessingml/2006/main" xmlns:w14="http://schemas.microsoft.com/office/word/2010/wordml" xmlns:w15="http://schemas.microsoft.com/office/word/2012/wordml" xmlns:w16cex="http://schemas.microsoft.com/office/word/2018/wordml/cex" xmlns:w16cid="http://schemas.microsoft.com/office/word/2016/wordml/cid" xmlns:w16="http://schemas.microsoft.com/office/word/2018/wordml" xmlns:w16sdtdh="http://schemas.microsoft.com/office/word/2020/wordml/sdtdatahash" xmlns:w16se="http://schemas.microsoft.com/office/word/2015/wordml/symex" mc:Ignorable="w14 w15 w16se w16cid w16 w16cex w16sdtdh">
+<w:styles xmlns:mc="http://schemas.openxmlformats.org/markup-compatibility/2006" xmlns:r="http://schemas.openxmlformats.org/officeDocument/2006/relationships" xmlns:w="http://schemas.openxmlformats.org/wordprocessingml/2006/main" xmlns:w14="http://schemas.microsoft.com/office/word/2010/wordml" xmlns:w15="http://schemas.microsoft.com/office/word/2012/wordml" xmlns:w16cex="http://schemas.microsoft.com/office/word/2018/wordml/cex" xmlns:w16cid="http://schemas.microsoft.com/office/word/2016/wordml/cid" xmlns:w16="http://schemas.microsoft.com/office/word/2018/wordml" xmlns:w16se="http://schemas.microsoft.com/office/word/2015/wordml/symex" mc:Ignorable="w14 w15 w16se w16cid w16 w16cex">
   <w:docDefaults>
     <w:rPrDefault>
       <w:rPr>

</xml_diff>